<commit_message>
updated draft document for engineering 2
</commit_message>
<xml_diff>
--- a/word/subjects/Engineering Studies/AI2/rubric.docx
+++ b/word/subjects/Engineering Studies/AI2/rubric.docx
@@ -46,6 +46,8 @@
         <w:rPr>
           <w:rFonts w:ascii="Helvetica Neue;Helvetica;Segoe UI;Arial;freesans;sans-serif" w:hAnsi="Helvetica Neue;Helvetica;Segoe UI;Arial;freesans;sans-serif"/>
           <w:b w:val="false"/>
+          <w:b w:val="false"/>
+          <w:i w:val="false"/>
           <w:i w:val="false"/>
           <w:caps w:val="false"/>
           <w:smallCaps w:val="false"/>
@@ -77,6 +79,8 @@
         <w:rPr>
           <w:rFonts w:ascii="Helvetica Neue;Helvetica;Segoe UI;Arial;freesans;sans-serif" w:hAnsi="Helvetica Neue;Helvetica;Segoe UI;Arial;freesans;sans-serif"/>
           <w:b w:val="false"/>
+          <w:b w:val="false"/>
+          <w:i w:val="false"/>
           <w:i w:val="false"/>
           <w:caps w:val="false"/>
           <w:smallCaps w:val="false"/>
@@ -112,6 +116,8 @@
         <w:rPr>
           <w:rFonts w:ascii="Helvetica Neue;Helvetica;Segoe UI;Arial;freesans;sans-serif" w:hAnsi="Helvetica Neue;Helvetica;Segoe UI;Arial;freesans;sans-serif"/>
           <w:b w:val="false"/>
+          <w:b w:val="false"/>
+          <w:i w:val="false"/>
           <w:i w:val="false"/>
           <w:caps w:val="false"/>
           <w:smallCaps w:val="false"/>
@@ -144,7 +150,7 @@
       </w:pPr>
       <w:r>
         <w:rPr>
-          <w:rStyle w:val="StrongEmphasis"/>
+          <w:rStyle w:val="Strong"/>
           <w:rFonts w:ascii="Helvetica Neue;Helvetica;Segoe UI;Arial;freesans;sans-serif" w:hAnsi="Helvetica Neue;Helvetica;Segoe UI;Arial;freesans;sans-serif"/>
           <w:b w:val="false"/>
           <w:i w:val="false"/>
@@ -193,6 +199,8 @@
         <w:rPr>
           <w:rFonts w:ascii="Helvetica Neue;Helvetica;Segoe UI;Arial;freesans;sans-serif" w:hAnsi="Helvetica Neue;Helvetica;Segoe UI;Arial;freesans;sans-serif"/>
           <w:b w:val="false"/>
+          <w:b w:val="false"/>
+          <w:i w:val="false"/>
           <w:i w:val="false"/>
           <w:caps w:val="false"/>
           <w:smallCaps w:val="false"/>
@@ -225,7 +233,7 @@
       </w:pPr>
       <w:r>
         <w:rPr>
-          <w:rStyle w:val="StrongEmphasis"/>
+          <w:rStyle w:val="Strong"/>
           <w:rFonts w:ascii="Helvetica Neue;Helvetica;Segoe UI;Arial;freesans;sans-serif" w:hAnsi="Helvetica Neue;Helvetica;Segoe UI;Arial;freesans;sans-serif"/>
           <w:b w:val="false"/>
           <w:i w:val="false"/>
@@ -274,6 +282,8 @@
         <w:rPr>
           <w:rFonts w:ascii="Helvetica Neue;Helvetica;Segoe UI;Arial;freesans;sans-serif" w:hAnsi="Helvetica Neue;Helvetica;Segoe UI;Arial;freesans;sans-serif"/>
           <w:b w:val="false"/>
+          <w:b w:val="false"/>
+          <w:i w:val="false"/>
           <w:i w:val="false"/>
           <w:caps w:val="false"/>
           <w:smallCaps w:val="false"/>
@@ -306,7 +316,7 @@
       </w:pPr>
       <w:r>
         <w:rPr>
-          <w:rStyle w:val="StrongEmphasis"/>
+          <w:rStyle w:val="Strong"/>
           <w:rFonts w:ascii="Helvetica Neue;Helvetica;Segoe UI;Arial;freesans;sans-serif" w:hAnsi="Helvetica Neue;Helvetica;Segoe UI;Arial;freesans;sans-serif"/>
           <w:b w:val="false"/>
           <w:i w:val="false"/>
@@ -355,6 +365,8 @@
         <w:rPr>
           <w:rFonts w:ascii="Helvetica Neue;Helvetica;Segoe UI;Arial;freesans;sans-serif" w:hAnsi="Helvetica Neue;Helvetica;Segoe UI;Arial;freesans;sans-serif"/>
           <w:b w:val="false"/>
+          <w:b w:val="false"/>
+          <w:i w:val="false"/>
           <w:i w:val="false"/>
           <w:caps w:val="false"/>
           <w:smallCaps w:val="false"/>
@@ -387,7 +399,7 @@
       </w:pPr>
       <w:r>
         <w:rPr>
-          <w:rStyle w:val="StrongEmphasis"/>
+          <w:rStyle w:val="Strong"/>
           <w:rFonts w:ascii="Helvetica Neue;Helvetica;Segoe UI;Arial;freesans;sans-serif" w:hAnsi="Helvetica Neue;Helvetica;Segoe UI;Arial;freesans;sans-serif"/>
           <w:b w:val="false"/>
           <w:i w:val="false"/>
@@ -898,7 +910,7 @@
                 <w:b/>
                 <w:bCs/>
               </w:rPr>
-              <w:t>Submission of core material</w:t>
+              <w:t>Evidence of conceptualisation and research</w:t>
             </w:r>
           </w:p>
         </w:tc>
@@ -920,77 +932,6 @@
             </w:pPr>
             <w:r>
               <w:rPr/>
-              <w:t xml:space="preserve">You have submitted a design for a mechatronic thing. At the minimum your submission contains </w:t>
-            </w:r>
-          </w:p>
-          <w:p>
-            <w:pPr>
-              <w:pStyle w:val="Normal"/>
-              <w:widowControl w:val="false"/>
-              <w:rPr/>
-            </w:pPr>
-            <w:r>
-              <w:rPr/>
-            </w:r>
-          </w:p>
-          <w:p>
-            <w:pPr>
-              <w:pStyle w:val="Normal"/>
-              <w:widowControl w:val="false"/>
-              <w:numPr>
-                <w:ilvl w:val="0"/>
-                <w:numId w:val="2"/>
-              </w:numPr>
-              <w:rPr/>
-            </w:pPr>
-            <w:r>
-              <w:rPr/>
-              <w:t>sketches of your intended project</w:t>
-            </w:r>
-          </w:p>
-          <w:p>
-            <w:pPr>
-              <w:pStyle w:val="Normal"/>
-              <w:widowControl w:val="false"/>
-              <w:numPr>
-                <w:ilvl w:val="0"/>
-                <w:numId w:val="2"/>
-              </w:numPr>
-              <w:rPr/>
-            </w:pPr>
-            <w:r>
-              <w:rPr/>
-              <w:t>programming specifications</w:t>
-            </w:r>
-          </w:p>
-          <w:p>
-            <w:pPr>
-              <w:pStyle w:val="Normal"/>
-              <w:widowControl w:val="false"/>
-              <w:numPr>
-                <w:ilvl w:val="0"/>
-                <w:numId w:val="2"/>
-              </w:numPr>
-              <w:rPr/>
-            </w:pPr>
-            <w:r>
-              <w:rPr/>
-              <w:t>CAD design of the final product</w:t>
-            </w:r>
-          </w:p>
-          <w:p>
-            <w:pPr>
-              <w:pStyle w:val="Normal"/>
-              <w:widowControl w:val="false"/>
-              <w:numPr>
-                <w:ilvl w:val="0"/>
-                <w:numId w:val="2"/>
-              </w:numPr>
-              <w:rPr/>
-            </w:pPr>
-            <w:r>
-              <w:rPr/>
-              <w:t xml:space="preserve">A diagram for cutting </w:t>
             </w:r>
           </w:p>
         </w:tc>
@@ -1096,19 +1037,7 @@
             </w:pPr>
             <w:r>
               <w:rPr/>
-              <w:t>A x2</w:t>
-            </w:r>
-          </w:p>
-          <w:p>
-            <w:pPr>
-              <w:pStyle w:val="Normal"/>
-              <w:widowControl w:val="false"/>
-              <w:jc w:val="center"/>
-              <w:rPr/>
-            </w:pPr>
-            <w:r>
-              <w:rPr/>
-              <w:t>T x1</w:t>
+              <w:t>-</w:t>
             </w:r>
           </w:p>
         </w:tc>
@@ -1131,22 +1060,10 @@
               <w:rPr/>
             </w:pPr>
             <w:r>
-              <w:rPr/>
-              <w:t>A __/ 4</w:t>
-            </w:r>
-          </w:p>
-          <w:p>
-            <w:pPr>
-              <w:pStyle w:val="Normal"/>
-              <w:widowControl w:val="false"/>
-              <w:jc w:val="center"/>
               <w:rPr>
                 <w:color w:val="auto"/>
               </w:rPr>
-            </w:pPr>
-            <w:r>
-              <w:rPr/>
-              <w:t>T __/   2</w:t>
+              <w:t>__ / 2</w:t>
             </w:r>
           </w:p>
         </w:tc>
@@ -1179,7 +1096,7 @@
                 <w:b/>
                 <w:bCs/>
               </w:rPr>
-              <w:t>A Script/notes for your interview</w:t>
+              <w:t>Recipie design and initial scripting</w:t>
             </w:r>
           </w:p>
         </w:tc>
@@ -1200,7 +1117,7 @@
             </w:pPr>
             <w:r>
               <w:rPr/>
-              <w:t xml:space="preserve">You have submittee your notes/script that you intend to use for your interview. </w:t>
+              <w:t xml:space="preserve"> </w:t>
             </w:r>
           </w:p>
         </w:tc>
@@ -1302,19 +1219,7 @@
             </w:pPr>
             <w:r>
               <w:rPr/>
-              <w:t>A x2</w:t>
-            </w:r>
-          </w:p>
-          <w:p>
-            <w:pPr>
-              <w:pStyle w:val="Normal"/>
-              <w:widowControl w:val="false"/>
-              <w:jc w:val="center"/>
-              <w:rPr/>
-            </w:pPr>
-            <w:r>
-              <w:rPr/>
-              <w:t>T x1</w:t>
+              <w:t>-</w:t>
             </w:r>
           </w:p>
         </w:tc>
@@ -1336,22 +1241,10 @@
               <w:rPr/>
             </w:pPr>
             <w:r>
-              <w:rPr/>
-              <w:t>A __/ 4</w:t>
-            </w:r>
-          </w:p>
-          <w:p>
-            <w:pPr>
-              <w:pStyle w:val="Normal"/>
-              <w:widowControl w:val="false"/>
-              <w:jc w:val="center"/>
               <w:rPr>
                 <w:color w:val="auto"/>
               </w:rPr>
-            </w:pPr>
-            <w:r>
-              <w:rPr/>
-              <w:t>T __/   2</w:t>
+              <w:t>__ / 2</w:t>
             </w:r>
           </w:p>
         </w:tc>
@@ -1384,7 +1277,7 @@
                 <w:b/>
                 <w:bCs/>
               </w:rPr>
-              <w:t>Attendence to Interview</w:t>
+              <w:t>The recipe itself</w:t>
             </w:r>
           </w:p>
         </w:tc>
@@ -1405,7 +1298,6 @@
             </w:pPr>
             <w:r>
               <w:rPr/>
-              <w:t>You attended the interview</w:t>
             </w:r>
           </w:p>
         </w:tc>
@@ -1507,19 +1399,7 @@
             </w:pPr>
             <w:r>
               <w:rPr/>
-              <w:t>A x2</w:t>
-            </w:r>
-          </w:p>
-          <w:p>
-            <w:pPr>
-              <w:pStyle w:val="Normal"/>
-              <w:widowControl w:val="false"/>
-              <w:jc w:val="center"/>
-              <w:rPr/>
-            </w:pPr>
-            <w:r>
-              <w:rPr/>
-              <w:t>T x1</w:t>
+              <w:t>-</w:t>
             </w:r>
           </w:p>
         </w:tc>
@@ -1541,8 +1421,276 @@
               <w:rPr/>
             </w:pPr>
             <w:r>
+              <w:rPr>
+                <w:color w:val="auto"/>
+              </w:rPr>
+              <w:t>_</w:t>
+            </w:r>
+            <w:r>
+              <w:rPr>
+                <w:color w:val="auto"/>
+              </w:rPr>
+              <w:t>_ / 2</w:t>
+            </w:r>
+          </w:p>
+        </w:tc>
+      </w:tr>
+      <w:tr>
+        <w:trPr>
+          <w:trHeight w:val="540" w:hRule="atLeast"/>
+        </w:trPr>
+        <w:tc>
+          <w:tcPr>
+            <w:tcW w:w="1692" w:type="dxa"/>
+            <w:tcBorders>
+              <w:left w:val="single" w:sz="8" w:space="0" w:color="000000"/>
+              <w:bottom w:val="single" w:sz="8" w:space="0" w:color="000000"/>
+              <w:right w:val="single" w:sz="8" w:space="0" w:color="000000"/>
+            </w:tcBorders>
+          </w:tcPr>
+          <w:p>
+            <w:pPr>
+              <w:pStyle w:val="Normal"/>
+              <w:widowControl w:val="false"/>
+              <w:rPr>
+                <w:b/>
+                <w:b/>
+                <w:bCs/>
+              </w:rPr>
+            </w:pPr>
+            <w:r>
+              <w:rPr>
+                <w:b/>
+                <w:bCs/>
+              </w:rPr>
+              <w:t>Video submission</w:t>
+            </w:r>
+          </w:p>
+        </w:tc>
+        <w:tc>
+          <w:tcPr>
+            <w:tcW w:w="4283" w:type="dxa"/>
+            <w:tcBorders>
+              <w:left w:val="single" w:sz="8" w:space="0" w:color="000000"/>
+              <w:bottom w:val="single" w:sz="8" w:space="0" w:color="000000"/>
+              <w:right w:val="single" w:sz="8" w:space="0" w:color="000000"/>
+            </w:tcBorders>
+          </w:tcPr>
+          <w:p>
+            <w:pPr>
+              <w:pStyle w:val="Normal"/>
+              <w:widowControl w:val="false"/>
               <w:rPr/>
-              <w:t>A __/ 4</w:t>
+            </w:pPr>
+            <w:r>
+              <w:rPr/>
+            </w:r>
+          </w:p>
+        </w:tc>
+        <w:tc>
+          <w:tcPr>
+            <w:tcW w:w="794" w:type="dxa"/>
+            <w:tcBorders>
+              <w:left w:val="single" w:sz="8" w:space="0" w:color="000000"/>
+              <w:bottom w:val="single" w:sz="8" w:space="0" w:color="000000"/>
+              <w:right w:val="single" w:sz="8" w:space="0" w:color="000000"/>
+            </w:tcBorders>
+            <w:vAlign w:val="center"/>
+          </w:tcPr>
+          <w:p>
+            <w:pPr>
+              <w:pStyle w:val="Normal"/>
+              <w:widowControl w:val="false"/>
+              <w:jc w:val="center"/>
+              <w:rPr>
+                <w:rFonts w:eastAsia="Calibri"/>
+              </w:rPr>
+            </w:pPr>
+            <w:r>
+              <w:rPr>
+                <w:rFonts w:eastAsia="Calibri"/>
+              </w:rPr>
+              <w:t>2</w:t>
+            </w:r>
+          </w:p>
+        </w:tc>
+        <w:tc>
+          <w:tcPr>
+            <w:tcW w:w="1136" w:type="dxa"/>
+            <w:tcBorders>
+              <w:left w:val="single" w:sz="8" w:space="0" w:color="000000"/>
+              <w:bottom w:val="single" w:sz="8" w:space="0" w:color="000000"/>
+              <w:right w:val="single" w:sz="8" w:space="0" w:color="000000"/>
+            </w:tcBorders>
+            <w:vAlign w:val="center"/>
+          </w:tcPr>
+          <w:p>
+            <w:pPr>
+              <w:pStyle w:val="Normal"/>
+              <w:widowControl w:val="false"/>
+              <w:jc w:val="center"/>
+              <w:rPr/>
+            </w:pPr>
+            <w:r>
+              <w:rPr/>
+              <w:t>__/2</w:t>
+            </w:r>
+          </w:p>
+        </w:tc>
+        <w:tc>
+          <w:tcPr>
+            <w:tcW w:w="808" w:type="dxa"/>
+            <w:tcBorders>
+              <w:left w:val="single" w:sz="8" w:space="0" w:color="000000"/>
+              <w:bottom w:val="single" w:sz="8" w:space="0" w:color="000000"/>
+              <w:right w:val="single" w:sz="8" w:space="0" w:color="000000"/>
+            </w:tcBorders>
+            <w:tcMar>
+              <w:top w:w="15" w:type="dxa"/>
+              <w:left w:w="15" w:type="dxa"/>
+              <w:bottom w:w="15" w:type="dxa"/>
+              <w:right w:w="15" w:type="dxa"/>
+            </w:tcMar>
+            <w:vAlign w:val="center"/>
+          </w:tcPr>
+          <w:p>
+            <w:pPr>
+              <w:pStyle w:val="Normal"/>
+              <w:widowControl w:val="false"/>
+              <w:jc w:val="center"/>
+              <w:rPr/>
+            </w:pPr>
+            <w:r>
+              <w:rPr/>
+              <w:t>__/2</w:t>
+            </w:r>
+          </w:p>
+        </w:tc>
+        <w:tc>
+          <w:tcPr>
+            <w:tcW w:w="851" w:type="dxa"/>
+            <w:tcBorders>
+              <w:left w:val="single" w:sz="8" w:space="0" w:color="000000"/>
+              <w:bottom w:val="single" w:sz="8" w:space="0" w:color="000000"/>
+              <w:right w:val="single" w:sz="8" w:space="0" w:color="000000"/>
+            </w:tcBorders>
+            <w:vAlign w:val="center"/>
+          </w:tcPr>
+          <w:p>
+            <w:pPr>
+              <w:pStyle w:val="Normal"/>
+              <w:widowControl w:val="false"/>
+              <w:jc w:val="center"/>
+              <w:rPr/>
+            </w:pPr>
+            <w:r>
+              <w:rPr/>
+              <w:t>-</w:t>
+            </w:r>
+          </w:p>
+        </w:tc>
+        <w:tc>
+          <w:tcPr>
+            <w:tcW w:w="1263" w:type="dxa"/>
+            <w:tcBorders>
+              <w:left w:val="single" w:sz="8" w:space="0" w:color="000000"/>
+              <w:bottom w:val="single" w:sz="8" w:space="0" w:color="000000"/>
+              <w:right w:val="single" w:sz="8" w:space="0" w:color="000000"/>
+            </w:tcBorders>
+            <w:vAlign w:val="center"/>
+          </w:tcPr>
+          <w:p>
+            <w:pPr>
+              <w:pStyle w:val="Normal"/>
+              <w:widowControl w:val="false"/>
+              <w:jc w:val="center"/>
+              <w:rPr/>
+            </w:pPr>
+            <w:r>
+              <w:rPr>
+                <w:color w:val="auto"/>
+              </w:rPr>
+              <w:t>__ / 2</w:t>
+            </w:r>
+          </w:p>
+        </w:tc>
+      </w:tr>
+      <w:tr>
+        <w:trPr>
+          <w:trHeight w:val="540" w:hRule="atLeast"/>
+        </w:trPr>
+        <w:tc>
+          <w:tcPr>
+            <w:tcW w:w="1692" w:type="dxa"/>
+            <w:tcBorders>
+              <w:left w:val="single" w:sz="8" w:space="0" w:color="000000"/>
+              <w:bottom w:val="single" w:sz="8" w:space="0" w:color="000000"/>
+              <w:right w:val="single" w:sz="8" w:space="0" w:color="000000"/>
+            </w:tcBorders>
+          </w:tcPr>
+          <w:p>
+            <w:pPr>
+              <w:pStyle w:val="Normal"/>
+              <w:widowControl w:val="false"/>
+              <w:rPr>
+                <w:b/>
+                <w:b/>
+                <w:bCs/>
+              </w:rPr>
+            </w:pPr>
+            <w:r>
+              <w:rPr>
+                <w:b/>
+                <w:bCs/>
+              </w:rPr>
+              <w:t>Evidence of reviewing a peer</w:t>
+            </w:r>
+          </w:p>
+        </w:tc>
+        <w:tc>
+          <w:tcPr>
+            <w:tcW w:w="4283" w:type="dxa"/>
+            <w:tcBorders>
+              <w:left w:val="single" w:sz="8" w:space="0" w:color="000000"/>
+              <w:bottom w:val="single" w:sz="8" w:space="0" w:color="000000"/>
+              <w:right w:val="single" w:sz="8" w:space="0" w:color="000000"/>
+            </w:tcBorders>
+          </w:tcPr>
+          <w:p>
+            <w:pPr>
+              <w:pStyle w:val="Normal"/>
+              <w:widowControl w:val="false"/>
+              <w:rPr/>
+            </w:pPr>
+            <w:r>
+              <w:rPr/>
+            </w:r>
+          </w:p>
+        </w:tc>
+        <w:tc>
+          <w:tcPr>
+            <w:tcW w:w="794" w:type="dxa"/>
+            <w:tcBorders>
+              <w:left w:val="single" w:sz="8" w:space="0" w:color="000000"/>
+              <w:bottom w:val="single" w:sz="8" w:space="0" w:color="000000"/>
+              <w:right w:val="single" w:sz="8" w:space="0" w:color="000000"/>
+            </w:tcBorders>
+            <w:vAlign w:val="center"/>
+          </w:tcPr>
+          <w:p>
+            <w:pPr>
+              <w:pStyle w:val="Normal"/>
+              <w:widowControl w:val="false"/>
+              <w:jc w:val="center"/>
+              <w:rPr>
+                <w:rFonts w:eastAsia="Calibri"/>
+              </w:rPr>
+            </w:pPr>
+            <w:r>
+              <w:rPr>
+                <w:rFonts w:eastAsia="Calibri"/>
+              </w:rPr>
+              <w:t>2</w:t>
             </w:r>
           </w:p>
           <w:p>
@@ -1551,12 +1699,386 @@
               <w:widowControl w:val="false"/>
               <w:jc w:val="center"/>
               <w:rPr>
-                <w:color w:val="auto"/>
-              </w:rPr>
+                <w:rFonts w:eastAsia="Calibri"/>
+              </w:rPr>
+            </w:pPr>
+            <w:r>
+              <w:rPr>
+                <w:rFonts w:eastAsia="Calibri"/>
+              </w:rPr>
+              <w:t>2</w:t>
+            </w:r>
+          </w:p>
+          <w:p>
+            <w:pPr>
+              <w:pStyle w:val="Normal"/>
+              <w:widowControl w:val="false"/>
+              <w:jc w:val="center"/>
+              <w:rPr>
+                <w:rFonts w:eastAsia="Calibri"/>
+              </w:rPr>
+            </w:pPr>
+            <w:r>
+              <w:rPr>
+                <w:rFonts w:eastAsia="Calibri"/>
+              </w:rPr>
+              <w:t>2</w:t>
+            </w:r>
+          </w:p>
+        </w:tc>
+        <w:tc>
+          <w:tcPr>
+            <w:tcW w:w="1136" w:type="dxa"/>
+            <w:tcBorders>
+              <w:left w:val="single" w:sz="8" w:space="0" w:color="000000"/>
+              <w:bottom w:val="single" w:sz="8" w:space="0" w:color="000000"/>
+              <w:right w:val="single" w:sz="8" w:space="0" w:color="000000"/>
+            </w:tcBorders>
+            <w:vAlign w:val="center"/>
+          </w:tcPr>
+          <w:p>
+            <w:pPr>
+              <w:pStyle w:val="Normal"/>
+              <w:widowControl w:val="false"/>
+              <w:jc w:val="center"/>
+              <w:rPr/>
             </w:pPr>
             <w:r>
               <w:rPr/>
-              <w:t>T __/   2</w:t>
+              <w:t>__ / 2</w:t>
+            </w:r>
+          </w:p>
+          <w:p>
+            <w:pPr>
+              <w:pStyle w:val="Normal"/>
+              <w:widowControl w:val="false"/>
+              <w:jc w:val="center"/>
+              <w:rPr/>
+            </w:pPr>
+            <w:r>
+              <w:rPr/>
+              <w:t>__ / 2</w:t>
+            </w:r>
+          </w:p>
+          <w:p>
+            <w:pPr>
+              <w:pStyle w:val="Normal"/>
+              <w:widowControl w:val="false"/>
+              <w:jc w:val="center"/>
+              <w:rPr/>
+            </w:pPr>
+            <w:r>
+              <w:rPr/>
+              <w:t>__ / 2</w:t>
+            </w:r>
+          </w:p>
+        </w:tc>
+        <w:tc>
+          <w:tcPr>
+            <w:tcW w:w="808" w:type="dxa"/>
+            <w:tcBorders>
+              <w:left w:val="single" w:sz="8" w:space="0" w:color="000000"/>
+              <w:bottom w:val="single" w:sz="8" w:space="0" w:color="000000"/>
+              <w:right w:val="single" w:sz="8" w:space="0" w:color="000000"/>
+            </w:tcBorders>
+            <w:tcMar>
+              <w:top w:w="15" w:type="dxa"/>
+              <w:left w:w="15" w:type="dxa"/>
+              <w:bottom w:w="15" w:type="dxa"/>
+              <w:right w:w="15" w:type="dxa"/>
+            </w:tcMar>
+            <w:vAlign w:val="center"/>
+          </w:tcPr>
+          <w:p>
+            <w:pPr>
+              <w:pStyle w:val="Normal"/>
+              <w:widowControl w:val="false"/>
+              <w:jc w:val="center"/>
+              <w:rPr/>
+            </w:pPr>
+            <w:r>
+              <w:rPr/>
+              <w:t>__ / 2</w:t>
+            </w:r>
+          </w:p>
+          <w:p>
+            <w:pPr>
+              <w:pStyle w:val="Normal"/>
+              <w:widowControl w:val="false"/>
+              <w:jc w:val="center"/>
+              <w:rPr/>
+            </w:pPr>
+            <w:r>
+              <w:rPr/>
+              <w:t>__ / 2</w:t>
+            </w:r>
+          </w:p>
+          <w:p>
+            <w:pPr>
+              <w:pStyle w:val="Normal"/>
+              <w:widowControl w:val="false"/>
+              <w:jc w:val="center"/>
+              <w:rPr/>
+            </w:pPr>
+            <w:r>
+              <w:rPr/>
+              <w:t>__ / 2</w:t>
+            </w:r>
+          </w:p>
+        </w:tc>
+        <w:tc>
+          <w:tcPr>
+            <w:tcW w:w="851" w:type="dxa"/>
+            <w:tcBorders>
+              <w:left w:val="single" w:sz="8" w:space="0" w:color="000000"/>
+              <w:bottom w:val="single" w:sz="8" w:space="0" w:color="000000"/>
+              <w:right w:val="single" w:sz="8" w:space="0" w:color="000000"/>
+            </w:tcBorders>
+            <w:vAlign w:val="center"/>
+          </w:tcPr>
+          <w:p>
+            <w:pPr>
+              <w:pStyle w:val="Normal"/>
+              <w:widowControl w:val="false"/>
+              <w:jc w:val="center"/>
+              <w:rPr/>
+            </w:pPr>
+            <w:r>
+              <w:rPr/>
+              <w:t>-</w:t>
+            </w:r>
+          </w:p>
+        </w:tc>
+        <w:tc>
+          <w:tcPr>
+            <w:tcW w:w="1263" w:type="dxa"/>
+            <w:tcBorders>
+              <w:left w:val="single" w:sz="8" w:space="0" w:color="000000"/>
+              <w:bottom w:val="single" w:sz="8" w:space="0" w:color="000000"/>
+              <w:right w:val="single" w:sz="8" w:space="0" w:color="000000"/>
+            </w:tcBorders>
+            <w:vAlign w:val="center"/>
+          </w:tcPr>
+          <w:p>
+            <w:pPr>
+              <w:pStyle w:val="Normal"/>
+              <w:widowControl w:val="false"/>
+              <w:jc w:val="center"/>
+              <w:rPr/>
+            </w:pPr>
+            <w:r>
+              <w:rPr>
+                <w:color w:val="auto"/>
+              </w:rPr>
+              <w:t>__ / 2</w:t>
+            </w:r>
+          </w:p>
+          <w:p>
+            <w:pPr>
+              <w:pStyle w:val="Normal"/>
+              <w:widowControl w:val="false"/>
+              <w:jc w:val="center"/>
+              <w:rPr/>
+            </w:pPr>
+            <w:r>
+              <w:rPr>
+                <w:color w:val="auto"/>
+              </w:rPr>
+              <w:t>__ / 2</w:t>
+            </w:r>
+          </w:p>
+          <w:p>
+            <w:pPr>
+              <w:pStyle w:val="Normal"/>
+              <w:widowControl w:val="false"/>
+              <w:jc w:val="center"/>
+              <w:rPr/>
+            </w:pPr>
+            <w:r>
+              <w:rPr>
+                <w:color w:val="auto"/>
+              </w:rPr>
+              <w:t>__ / 2</w:t>
+            </w:r>
+          </w:p>
+        </w:tc>
+      </w:tr>
+      <w:tr>
+        <w:trPr>
+          <w:trHeight w:val="540" w:hRule="atLeast"/>
+        </w:trPr>
+        <w:tc>
+          <w:tcPr>
+            <w:tcW w:w="1692" w:type="dxa"/>
+            <w:tcBorders>
+              <w:left w:val="single" w:sz="8" w:space="0" w:color="000000"/>
+              <w:bottom w:val="single" w:sz="8" w:space="0" w:color="000000"/>
+              <w:right w:val="single" w:sz="8" w:space="0" w:color="000000"/>
+            </w:tcBorders>
+          </w:tcPr>
+          <w:p>
+            <w:pPr>
+              <w:pStyle w:val="Normal"/>
+              <w:widowControl w:val="false"/>
+              <w:rPr>
+                <w:b/>
+                <w:b/>
+                <w:bCs/>
+              </w:rPr>
+            </w:pPr>
+            <w:r>
+              <w:rPr>
+                <w:b/>
+                <w:bCs/>
+              </w:rPr>
+              <w:t>Reflection document</w:t>
+            </w:r>
+          </w:p>
+        </w:tc>
+        <w:tc>
+          <w:tcPr>
+            <w:tcW w:w="4283" w:type="dxa"/>
+            <w:tcBorders>
+              <w:left w:val="single" w:sz="8" w:space="0" w:color="000000"/>
+              <w:bottom w:val="single" w:sz="8" w:space="0" w:color="000000"/>
+              <w:right w:val="single" w:sz="8" w:space="0" w:color="000000"/>
+            </w:tcBorders>
+          </w:tcPr>
+          <w:p>
+            <w:pPr>
+              <w:pStyle w:val="Normal"/>
+              <w:widowControl w:val="false"/>
+              <w:rPr/>
+            </w:pPr>
+            <w:r>
+              <w:rPr/>
+            </w:r>
+          </w:p>
+        </w:tc>
+        <w:tc>
+          <w:tcPr>
+            <w:tcW w:w="794" w:type="dxa"/>
+            <w:tcBorders>
+              <w:left w:val="single" w:sz="8" w:space="0" w:color="000000"/>
+              <w:bottom w:val="single" w:sz="8" w:space="0" w:color="000000"/>
+              <w:right w:val="single" w:sz="8" w:space="0" w:color="000000"/>
+            </w:tcBorders>
+            <w:vAlign w:val="center"/>
+          </w:tcPr>
+          <w:p>
+            <w:pPr>
+              <w:pStyle w:val="Normal"/>
+              <w:widowControl w:val="false"/>
+              <w:jc w:val="center"/>
+              <w:rPr>
+                <w:rFonts w:eastAsia="Calibri"/>
+              </w:rPr>
+            </w:pPr>
+            <w:r>
+              <w:rPr>
+                <w:rFonts w:eastAsia="Calibri"/>
+              </w:rPr>
+              <w:t>2</w:t>
+            </w:r>
+          </w:p>
+        </w:tc>
+        <w:tc>
+          <w:tcPr>
+            <w:tcW w:w="1136" w:type="dxa"/>
+            <w:tcBorders>
+              <w:left w:val="single" w:sz="8" w:space="0" w:color="000000"/>
+              <w:bottom w:val="single" w:sz="8" w:space="0" w:color="000000"/>
+              <w:right w:val="single" w:sz="8" w:space="0" w:color="000000"/>
+            </w:tcBorders>
+            <w:vAlign w:val="center"/>
+          </w:tcPr>
+          <w:p>
+            <w:pPr>
+              <w:pStyle w:val="Normal"/>
+              <w:widowControl w:val="false"/>
+              <w:jc w:val="center"/>
+              <w:rPr/>
+            </w:pPr>
+            <w:r>
+              <w:rPr/>
+              <w:t>__/2</w:t>
+            </w:r>
+          </w:p>
+        </w:tc>
+        <w:tc>
+          <w:tcPr>
+            <w:tcW w:w="808" w:type="dxa"/>
+            <w:tcBorders>
+              <w:left w:val="single" w:sz="8" w:space="0" w:color="000000"/>
+              <w:bottom w:val="single" w:sz="8" w:space="0" w:color="000000"/>
+              <w:right w:val="single" w:sz="8" w:space="0" w:color="000000"/>
+            </w:tcBorders>
+            <w:tcMar>
+              <w:top w:w="15" w:type="dxa"/>
+              <w:left w:w="15" w:type="dxa"/>
+              <w:bottom w:w="15" w:type="dxa"/>
+              <w:right w:w="15" w:type="dxa"/>
+            </w:tcMar>
+            <w:vAlign w:val="center"/>
+          </w:tcPr>
+          <w:p>
+            <w:pPr>
+              <w:pStyle w:val="Normal"/>
+              <w:widowControl w:val="false"/>
+              <w:jc w:val="center"/>
+              <w:rPr/>
+            </w:pPr>
+            <w:r>
+              <w:rPr/>
+              <w:t>__/2</w:t>
+            </w:r>
+          </w:p>
+        </w:tc>
+        <w:tc>
+          <w:tcPr>
+            <w:tcW w:w="851" w:type="dxa"/>
+            <w:tcBorders>
+              <w:left w:val="single" w:sz="8" w:space="0" w:color="000000"/>
+              <w:bottom w:val="single" w:sz="8" w:space="0" w:color="000000"/>
+              <w:right w:val="single" w:sz="8" w:space="0" w:color="000000"/>
+            </w:tcBorders>
+            <w:vAlign w:val="center"/>
+          </w:tcPr>
+          <w:p>
+            <w:pPr>
+              <w:pStyle w:val="Normal"/>
+              <w:widowControl w:val="false"/>
+              <w:jc w:val="center"/>
+              <w:rPr/>
+            </w:pPr>
+            <w:r>
+              <w:rPr/>
+              <w:t>-</w:t>
+            </w:r>
+          </w:p>
+        </w:tc>
+        <w:tc>
+          <w:tcPr>
+            <w:tcW w:w="1263" w:type="dxa"/>
+            <w:tcBorders>
+              <w:left w:val="single" w:sz="8" w:space="0" w:color="000000"/>
+              <w:bottom w:val="single" w:sz="8" w:space="0" w:color="000000"/>
+              <w:right w:val="single" w:sz="8" w:space="0" w:color="000000"/>
+            </w:tcBorders>
+            <w:vAlign w:val="center"/>
+          </w:tcPr>
+          <w:p>
+            <w:pPr>
+              <w:pStyle w:val="Normal"/>
+              <w:widowControl w:val="false"/>
+              <w:jc w:val="center"/>
+              <w:rPr/>
+            </w:pPr>
+            <w:r>
+              <w:rPr>
+                <w:color w:val="auto"/>
+              </w:rPr>
+              <w:t>__ / 2</w:t>
             </w:r>
           </w:p>
         </w:tc>
@@ -1710,24 +2232,7 @@
                 <w:b/>
                 <w:bCs/>
               </w:rPr>
-              <w:t>A __ / 12</w:t>
-            </w:r>
-          </w:p>
-          <w:p>
-            <w:pPr>
-              <w:pStyle w:val="Normal"/>
-              <w:widowControl w:val="false"/>
-              <w:jc w:val="center"/>
-              <w:rPr>
-                <w:color w:val="auto"/>
-              </w:rPr>
-            </w:pPr>
-            <w:r>
-              <w:rPr>
-                <w:b/>
-                <w:bCs/>
-              </w:rPr>
-              <w:t>T__ /    6</w:t>
+              <w:t>__ / 16</w:t>
             </w:r>
           </w:p>
         </w:tc>
@@ -1763,7 +2268,7 @@
                 <w:b/>
                 <w:bCs/>
               </w:rPr>
-              <w:t>Communicate complex ideas</w:t>
+              <w:t>Analysis and interpretation</w:t>
             </w:r>
           </w:p>
         </w:tc>
@@ -1785,7 +2290,7 @@
             </w:pPr>
             <w:r>
               <w:rPr/>
-              <w:t xml:space="preserve">Both in your notes and in your interview, you expressed your nuanced knowledge and understaning of presenting/communicate complex ideas for both technical and non-technical users.  </w:t>
+              <w:t xml:space="preserve">  </w:t>
             </w:r>
           </w:p>
         </w:tc>
@@ -1913,7 +2418,25 @@
                 <w:sz w:val="22"/>
                 <w:szCs w:val="22"/>
               </w:rPr>
-              <w:t>-</w:t>
+              <w:t>Ax2</w:t>
+            </w:r>
+          </w:p>
+          <w:p>
+            <w:pPr>
+              <w:pStyle w:val="Normal"/>
+              <w:widowControl w:val="false"/>
+              <w:jc w:val="center"/>
+              <w:rPr>
+                <w:sz w:val="22"/>
+                <w:szCs w:val="22"/>
+              </w:rPr>
+            </w:pPr>
+            <w:r>
+              <w:rPr>
+                <w:sz w:val="22"/>
+                <w:szCs w:val="22"/>
+              </w:rPr>
+              <w:t>Tx1</w:t>
             </w:r>
           </w:p>
         </w:tc>
@@ -1950,7 +2473,46 @@
                 <w:sz w:val="22"/>
                 <w:szCs w:val="22"/>
               </w:rPr>
-              <w:t>__/ 4</w:t>
+              <w:t xml:space="preserve">A </w:t>
+            </w:r>
+            <w:r>
+              <w:rPr>
+                <w:sz w:val="22"/>
+                <w:szCs w:val="22"/>
+              </w:rPr>
+              <w:t xml:space="preserve">__/ </w:t>
+            </w:r>
+            <w:r>
+              <w:rPr>
+                <w:sz w:val="22"/>
+                <w:szCs w:val="22"/>
+              </w:rPr>
+              <w:t>4</w:t>
+            </w:r>
+          </w:p>
+          <w:p>
+            <w:pPr>
+              <w:pStyle w:val="Normal"/>
+              <w:widowControl w:val="false"/>
+              <w:jc w:val="center"/>
+              <w:rPr>
+                <w:sz w:val="22"/>
+                <w:szCs w:val="22"/>
+              </w:rPr>
+            </w:pPr>
+            <w:r>
+              <w:rPr>
+                <w:sz w:val="22"/>
+                <w:szCs w:val="22"/>
+              </w:rPr>
+              <w:t xml:space="preserve"> </w:t>
+            </w:r>
+            <w:r>
+              <w:rPr>
+                <w:sz w:val="22"/>
+                <w:szCs w:val="22"/>
+              </w:rPr>
+              <w:t>T __/ 8</w:t>
             </w:r>
           </w:p>
         </w:tc>
@@ -1986,7 +2548,7 @@
                 <w:b/>
                 <w:bCs/>
               </w:rPr>
-              <w:t>Innovative/high-quality design</w:t>
+              <w:t>Application and problem solving</w:t>
             </w:r>
           </w:p>
         </w:tc>
@@ -2008,7 +2570,6 @@
             </w:pPr>
             <w:r>
               <w:rPr/>
-              <w:t xml:space="preserve">Both in your notes and in your interview, you highlighted your ability to think of, considere, or implement novel/innovative/high-quality concepts. You express a nuanced knowledge of the quality/innovative nature of your design and how you made informed decisions on how to implement them.   </w:t>
             </w:r>
           </w:p>
         </w:tc>
@@ -2136,7 +2697,25 @@
                 <w:sz w:val="22"/>
                 <w:szCs w:val="22"/>
               </w:rPr>
-              <w:t>-</w:t>
+              <w:t>Ax2</w:t>
+            </w:r>
+          </w:p>
+          <w:p>
+            <w:pPr>
+              <w:pStyle w:val="Normal"/>
+              <w:widowControl w:val="false"/>
+              <w:jc w:val="center"/>
+              <w:rPr>
+                <w:sz w:val="22"/>
+                <w:szCs w:val="22"/>
+              </w:rPr>
+            </w:pPr>
+            <w:r>
+              <w:rPr>
+                <w:sz w:val="22"/>
+                <w:szCs w:val="22"/>
+              </w:rPr>
+              <w:t>Tx1</w:t>
             </w:r>
           </w:p>
         </w:tc>
@@ -2166,7 +2745,325 @@
                 <w:sz w:val="22"/>
                 <w:szCs w:val="22"/>
               </w:rPr>
-              <w:t>__/ 4</w:t>
+              <w:t xml:space="preserve"> </w:t>
+            </w:r>
+            <w:r>
+              <w:rPr>
+                <w:sz w:val="22"/>
+                <w:szCs w:val="22"/>
+              </w:rPr>
+              <w:t xml:space="preserve">A </w:t>
+            </w:r>
+            <w:r>
+              <w:rPr>
+                <w:sz w:val="22"/>
+                <w:szCs w:val="22"/>
+              </w:rPr>
+              <w:t xml:space="preserve">__/ </w:t>
+            </w:r>
+            <w:r>
+              <w:rPr>
+                <w:sz w:val="22"/>
+                <w:szCs w:val="22"/>
+              </w:rPr>
+              <w:t>4</w:t>
+            </w:r>
+          </w:p>
+          <w:p>
+            <w:pPr>
+              <w:pStyle w:val="Normal"/>
+              <w:widowControl w:val="false"/>
+              <w:jc w:val="center"/>
+              <w:rPr>
+                <w:sz w:val="22"/>
+                <w:szCs w:val="22"/>
+              </w:rPr>
+            </w:pPr>
+            <w:r>
+              <w:rPr>
+                <w:sz w:val="22"/>
+                <w:szCs w:val="22"/>
+              </w:rPr>
+              <w:t xml:space="preserve"> </w:t>
+            </w:r>
+            <w:r>
+              <w:rPr>
+                <w:sz w:val="22"/>
+                <w:szCs w:val="22"/>
+              </w:rPr>
+              <w:t>T __/ 8</w:t>
+            </w:r>
+          </w:p>
+        </w:tc>
+      </w:tr>
+      <w:tr>
+        <w:trPr>
+          <w:trHeight w:val="480" w:hRule="atLeast"/>
+        </w:trPr>
+        <w:tc>
+          <w:tcPr>
+            <w:tcW w:w="1692" w:type="dxa"/>
+            <w:tcBorders>
+              <w:left w:val="single" w:sz="8" w:space="0" w:color="000000"/>
+              <w:bottom w:val="single" w:sz="8" w:space="0" w:color="000000"/>
+              <w:right w:val="single" w:sz="8" w:space="0" w:color="000000"/>
+            </w:tcBorders>
+          </w:tcPr>
+          <w:p>
+            <w:pPr>
+              <w:pStyle w:val="Normal"/>
+              <w:widowControl w:val="false"/>
+              <w:rPr>
+                <w:rFonts w:eastAsia="Calibri"/>
+                <w:b/>
+                <w:b/>
+                <w:bCs/>
+              </w:rPr>
+            </w:pPr>
+            <w:r>
+              <w:rPr>
+                <w:rFonts w:eastAsia="Calibri"/>
+                <w:b/>
+                <w:bCs/>
+              </w:rPr>
+              <w:t>Evaluation and decision making</w:t>
+            </w:r>
+          </w:p>
+        </w:tc>
+        <w:tc>
+          <w:tcPr>
+            <w:tcW w:w="4283" w:type="dxa"/>
+            <w:tcBorders>
+              <w:left w:val="single" w:sz="8" w:space="0" w:color="000000"/>
+              <w:bottom w:val="single" w:sz="8" w:space="0" w:color="000000"/>
+              <w:right w:val="single" w:sz="8" w:space="0" w:color="000000"/>
+            </w:tcBorders>
+          </w:tcPr>
+          <w:p>
+            <w:pPr>
+              <w:pStyle w:val="Normal"/>
+              <w:widowControl w:val="false"/>
+              <w:rPr/>
+            </w:pPr>
+            <w:r>
+              <w:rPr/>
+            </w:r>
+          </w:p>
+        </w:tc>
+        <w:tc>
+          <w:tcPr>
+            <w:tcW w:w="794" w:type="dxa"/>
+            <w:tcBorders>
+              <w:left w:val="single" w:sz="8" w:space="0" w:color="000000"/>
+              <w:bottom w:val="single" w:sz="8" w:space="0" w:color="000000"/>
+              <w:right w:val="single" w:sz="8" w:space="0" w:color="000000"/>
+            </w:tcBorders>
+            <w:vAlign w:val="center"/>
+          </w:tcPr>
+          <w:p>
+            <w:pPr>
+              <w:pStyle w:val="Normal"/>
+              <w:widowControl w:val="false"/>
+              <w:jc w:val="center"/>
+              <w:rPr>
+                <w:rFonts w:eastAsia="Calibri"/>
+                <w:sz w:val="22"/>
+                <w:szCs w:val="22"/>
+              </w:rPr>
+            </w:pPr>
+            <w:r>
+              <w:rPr>
+                <w:rFonts w:eastAsia="Calibri"/>
+                <w:sz w:val="22"/>
+                <w:szCs w:val="22"/>
+              </w:rPr>
+              <w:t>4</w:t>
+            </w:r>
+          </w:p>
+        </w:tc>
+        <w:tc>
+          <w:tcPr>
+            <w:tcW w:w="1136" w:type="dxa"/>
+            <w:tcBorders>
+              <w:left w:val="single" w:sz="8" w:space="0" w:color="000000"/>
+              <w:bottom w:val="single" w:sz="8" w:space="0" w:color="000000"/>
+              <w:right w:val="single" w:sz="8" w:space="0" w:color="000000"/>
+            </w:tcBorders>
+            <w:vAlign w:val="center"/>
+          </w:tcPr>
+          <w:p>
+            <w:pPr>
+              <w:pStyle w:val="Normal"/>
+              <w:widowControl w:val="false"/>
+              <w:jc w:val="center"/>
+              <w:rPr>
+                <w:sz w:val="22"/>
+                <w:szCs w:val="22"/>
+              </w:rPr>
+            </w:pPr>
+            <w:r>
+              <w:rPr>
+                <w:sz w:val="22"/>
+                <w:szCs w:val="22"/>
+              </w:rPr>
+              <w:t>__/4</w:t>
+            </w:r>
+          </w:p>
+        </w:tc>
+        <w:tc>
+          <w:tcPr>
+            <w:tcW w:w="808" w:type="dxa"/>
+            <w:tcBorders>
+              <w:left w:val="single" w:sz="8" w:space="0" w:color="000000"/>
+              <w:bottom w:val="single" w:sz="8" w:space="0" w:color="000000"/>
+              <w:right w:val="single" w:sz="8" w:space="0" w:color="000000"/>
+            </w:tcBorders>
+            <w:tcMar>
+              <w:top w:w="15" w:type="dxa"/>
+              <w:left w:w="15" w:type="dxa"/>
+              <w:bottom w:w="15" w:type="dxa"/>
+              <w:right w:w="15" w:type="dxa"/>
+            </w:tcMar>
+            <w:vAlign w:val="center"/>
+          </w:tcPr>
+          <w:p>
+            <w:pPr>
+              <w:pStyle w:val="Normal"/>
+              <w:widowControl w:val="false"/>
+              <w:jc w:val="center"/>
+              <w:rPr>
+                <w:sz w:val="22"/>
+                <w:szCs w:val="22"/>
+              </w:rPr>
+            </w:pPr>
+            <w:r>
+              <w:rPr>
+                <w:sz w:val="22"/>
+                <w:szCs w:val="22"/>
+              </w:rPr>
+              <w:t>__/4</w:t>
+            </w:r>
+          </w:p>
+        </w:tc>
+        <w:tc>
+          <w:tcPr>
+            <w:tcW w:w="851" w:type="dxa"/>
+            <w:tcBorders>
+              <w:left w:val="single" w:sz="8" w:space="0" w:color="000000"/>
+              <w:bottom w:val="single" w:sz="8" w:space="0" w:color="000000"/>
+              <w:right w:val="single" w:sz="8" w:space="0" w:color="000000"/>
+            </w:tcBorders>
+            <w:vAlign w:val="center"/>
+          </w:tcPr>
+          <w:p>
+            <w:pPr>
+              <w:pStyle w:val="Normal"/>
+              <w:widowControl w:val="false"/>
+              <w:jc w:val="center"/>
+              <w:rPr>
+                <w:sz w:val="22"/>
+                <w:szCs w:val="22"/>
+              </w:rPr>
+            </w:pPr>
+            <w:r>
+              <w:rPr>
+                <w:sz w:val="22"/>
+                <w:szCs w:val="22"/>
+              </w:rPr>
+              <w:t>Ax2</w:t>
+            </w:r>
+          </w:p>
+          <w:p>
+            <w:pPr>
+              <w:pStyle w:val="Normal"/>
+              <w:widowControl w:val="false"/>
+              <w:jc w:val="center"/>
+              <w:rPr>
+                <w:sz w:val="22"/>
+                <w:szCs w:val="22"/>
+              </w:rPr>
+            </w:pPr>
+            <w:r>
+              <w:rPr>
+                <w:sz w:val="22"/>
+                <w:szCs w:val="22"/>
+              </w:rPr>
+              <w:t>Tx1</w:t>
+            </w:r>
+          </w:p>
+        </w:tc>
+        <w:tc>
+          <w:tcPr>
+            <w:tcW w:w="1263" w:type="dxa"/>
+            <w:tcBorders>
+              <w:left w:val="single" w:sz="8" w:space="0" w:color="000000"/>
+              <w:bottom w:val="single" w:sz="8" w:space="0" w:color="000000"/>
+              <w:right w:val="single" w:sz="8" w:space="0" w:color="000000"/>
+            </w:tcBorders>
+            <w:vAlign w:val="center"/>
+          </w:tcPr>
+          <w:p>
+            <w:pPr>
+              <w:pStyle w:val="Normal"/>
+              <w:widowControl w:val="false"/>
+              <w:jc w:val="center"/>
+              <w:rPr>
+                <w:sz w:val="22"/>
+                <w:szCs w:val="22"/>
+              </w:rPr>
+            </w:pPr>
+            <w:r>
+              <w:rPr>
+                <w:sz w:val="22"/>
+                <w:szCs w:val="22"/>
+              </w:rPr>
+              <w:t xml:space="preserve"> </w:t>
+            </w:r>
+            <w:r>
+              <w:rPr>
+                <w:sz w:val="22"/>
+                <w:szCs w:val="22"/>
+              </w:rPr>
+              <w:t xml:space="preserve">A </w:t>
+            </w:r>
+            <w:r>
+              <w:rPr>
+                <w:sz w:val="22"/>
+                <w:szCs w:val="22"/>
+              </w:rPr>
+              <w:t xml:space="preserve">__/ </w:t>
+            </w:r>
+            <w:r>
+              <w:rPr>
+                <w:sz w:val="22"/>
+                <w:szCs w:val="22"/>
+              </w:rPr>
+              <w:t>4</w:t>
+            </w:r>
+          </w:p>
+          <w:p>
+            <w:pPr>
+              <w:pStyle w:val="Normal"/>
+              <w:widowControl w:val="false"/>
+              <w:jc w:val="center"/>
+              <w:rPr>
+                <w:sz w:val="22"/>
+                <w:szCs w:val="22"/>
+              </w:rPr>
+            </w:pPr>
+            <w:r>
+              <w:rPr>
+                <w:sz w:val="22"/>
+                <w:szCs w:val="22"/>
+              </w:rPr>
+              <w:t xml:space="preserve"> </w:t>
+            </w:r>
+            <w:r>
+              <w:rPr>
+                <w:sz w:val="22"/>
+                <w:szCs w:val="22"/>
+              </w:rPr>
+              <w:t>T __/ 8</w:t>
             </w:r>
           </w:p>
         </w:tc>
@@ -2202,7 +3099,7 @@
                 <w:b/>
                 <w:bCs/>
               </w:rPr>
-              <w:t>Technical Design</w:t>
+              <w:t>Synthesis and creation</w:t>
             </w:r>
           </w:p>
         </w:tc>
@@ -2224,7 +3121,7 @@
             </w:pPr>
             <w:r>
               <w:rPr/>
-              <w:t xml:space="preserve">Your deisgn is clearly intended for a third party to build the system from beginning to end within the time period. </w:t>
+              <w:t xml:space="preserve"> </w:t>
             </w:r>
           </w:p>
         </w:tc>
@@ -2352,7 +3249,25 @@
                 <w:sz w:val="22"/>
                 <w:szCs w:val="22"/>
               </w:rPr>
-              <w:t>-</w:t>
+              <w:t>Ax2</w:t>
+            </w:r>
+          </w:p>
+          <w:p>
+            <w:pPr>
+              <w:pStyle w:val="Normal"/>
+              <w:widowControl w:val="false"/>
+              <w:jc w:val="center"/>
+              <w:rPr>
+                <w:sz w:val="22"/>
+                <w:szCs w:val="22"/>
+              </w:rPr>
+            </w:pPr>
+            <w:r>
+              <w:rPr>
+                <w:sz w:val="22"/>
+                <w:szCs w:val="22"/>
+              </w:rPr>
+              <w:t>Tx1</w:t>
             </w:r>
           </w:p>
         </w:tc>
@@ -2372,14 +3287,63 @@
               <w:pStyle w:val="Normal"/>
               <w:widowControl w:val="false"/>
               <w:jc w:val="center"/>
-              <w:rPr/>
+              <w:rPr>
+                <w:sz w:val="22"/>
+                <w:szCs w:val="22"/>
+              </w:rPr>
             </w:pPr>
             <w:r>
               <w:rPr>
                 <w:sz w:val="22"/>
                 <w:szCs w:val="22"/>
               </w:rPr>
-              <w:t>__/ 4</w:t>
+              <w:t xml:space="preserve"> </w:t>
+            </w:r>
+            <w:r>
+              <w:rPr>
+                <w:sz w:val="22"/>
+                <w:szCs w:val="22"/>
+              </w:rPr>
+              <w:t xml:space="preserve">A </w:t>
+            </w:r>
+            <w:r>
+              <w:rPr>
+                <w:sz w:val="22"/>
+                <w:szCs w:val="22"/>
+              </w:rPr>
+              <w:t xml:space="preserve">__/ </w:t>
+            </w:r>
+            <w:r>
+              <w:rPr>
+                <w:sz w:val="22"/>
+                <w:szCs w:val="22"/>
+              </w:rPr>
+              <w:t>4</w:t>
+            </w:r>
+          </w:p>
+          <w:p>
+            <w:pPr>
+              <w:pStyle w:val="Normal"/>
+              <w:widowControl w:val="false"/>
+              <w:jc w:val="center"/>
+              <w:rPr>
+                <w:sz w:val="22"/>
+                <w:szCs w:val="22"/>
+              </w:rPr>
+            </w:pPr>
+            <w:r>
+              <w:rPr>
+                <w:sz w:val="22"/>
+                <w:szCs w:val="22"/>
+              </w:rPr>
+              <w:t xml:space="preserve"> </w:t>
+            </w:r>
+            <w:r>
+              <w:rPr>
+                <w:sz w:val="22"/>
+                <w:szCs w:val="22"/>
+              </w:rPr>
+              <w:t>T __/ 8</w:t>
             </w:r>
           </w:p>
         </w:tc>
@@ -2537,7 +3501,26 @@
                 <w:b/>
                 <w:bCs/>
               </w:rPr>
-              <w:t>__ / 12</w:t>
+              <w:t>A __ / 16</w:t>
+            </w:r>
+          </w:p>
+          <w:p>
+            <w:pPr>
+              <w:pStyle w:val="Normal"/>
+              <w:widowControl w:val="false"/>
+              <w:jc w:val="center"/>
+              <w:rPr>
+                <w:b/>
+                <w:b/>
+                <w:bCs/>
+              </w:rPr>
+            </w:pPr>
+            <w:r>
+              <w:rPr>
+                <w:b/>
+                <w:bCs/>
+              </w:rPr>
+              <w:t>T __ / 32</w:t>
             </w:r>
           </w:p>
         </w:tc>
@@ -3075,9 +4058,30 @@
                 <w:b/>
                 <w:bCs/>
               </w:rPr>
-              <w:t>A __/28</w:t>
+              <w:t>A __/</w:t>
+            </w:r>
+            <w:r>
+              <w:rPr>
+                <w:b/>
+                <w:bCs/>
+              </w:rPr>
+              <w:t>36</w:t>
+            </w:r>
+            <w:r>
+              <w:rPr>
+                <w:b/>
+                <w:bCs/>
+              </w:rPr>
               <w:br/>
-              <w:t>T __/22</w:t>
+              <w:t>T __/</w:t>
+            </w:r>
+            <w:r>
+              <w:rPr>
+                <w:b/>
+                <w:bCs/>
+                <w:color w:val="auto"/>
+              </w:rPr>
+              <w:t>52</w:t>
             </w:r>
           </w:p>
         </w:tc>
@@ -3237,143 +4241,6 @@
   <w:abstractNum w:abstractNumId="2">
     <w:lvl w:ilvl="0">
       <w:start w:val="1"/>
-      <w:numFmt w:val="bullet"/>
-      <w:lvlText w:val=""/>
-      <w:lvlJc w:val="left"/>
-      <w:pPr>
-        <w:tabs>
-          <w:tab w:val="num" w:pos="720"/>
-        </w:tabs>
-        <w:ind w:left="720" w:hanging="360"/>
-      </w:pPr>
-      <w:rPr>
-        <w:rFonts w:ascii="Symbol" w:hAnsi="Symbol" w:cs="Symbol" w:hint="default"/>
-      </w:rPr>
-    </w:lvl>
-    <w:lvl w:ilvl="1">
-      <w:start w:val="1"/>
-      <w:numFmt w:val="bullet"/>
-      <w:lvlText w:val="◦"/>
-      <w:lvlJc w:val="left"/>
-      <w:pPr>
-        <w:tabs>
-          <w:tab w:val="num" w:pos="1080"/>
-        </w:tabs>
-        <w:ind w:left="1080" w:hanging="360"/>
-      </w:pPr>
-      <w:rPr>
-        <w:rFonts w:ascii="OpenSymbol" w:hAnsi="OpenSymbol" w:cs="OpenSymbol" w:hint="default"/>
-      </w:rPr>
-    </w:lvl>
-    <w:lvl w:ilvl="2">
-      <w:start w:val="1"/>
-      <w:numFmt w:val="bullet"/>
-      <w:lvlText w:val="▪"/>
-      <w:lvlJc w:val="left"/>
-      <w:pPr>
-        <w:tabs>
-          <w:tab w:val="num" w:pos="1440"/>
-        </w:tabs>
-        <w:ind w:left="1440" w:hanging="360"/>
-      </w:pPr>
-      <w:rPr>
-        <w:rFonts w:ascii="OpenSymbol" w:hAnsi="OpenSymbol" w:cs="OpenSymbol" w:hint="default"/>
-      </w:rPr>
-    </w:lvl>
-    <w:lvl w:ilvl="3">
-      <w:start w:val="1"/>
-      <w:numFmt w:val="bullet"/>
-      <w:lvlText w:val=""/>
-      <w:lvlJc w:val="left"/>
-      <w:pPr>
-        <w:tabs>
-          <w:tab w:val="num" w:pos="1800"/>
-        </w:tabs>
-        <w:ind w:left="1800" w:hanging="360"/>
-      </w:pPr>
-      <w:rPr>
-        <w:rFonts w:ascii="Symbol" w:hAnsi="Symbol" w:cs="Symbol" w:hint="default"/>
-      </w:rPr>
-    </w:lvl>
-    <w:lvl w:ilvl="4">
-      <w:start w:val="1"/>
-      <w:numFmt w:val="bullet"/>
-      <w:lvlText w:val="◦"/>
-      <w:lvlJc w:val="left"/>
-      <w:pPr>
-        <w:tabs>
-          <w:tab w:val="num" w:pos="2160"/>
-        </w:tabs>
-        <w:ind w:left="2160" w:hanging="360"/>
-      </w:pPr>
-      <w:rPr>
-        <w:rFonts w:ascii="OpenSymbol" w:hAnsi="OpenSymbol" w:cs="OpenSymbol" w:hint="default"/>
-      </w:rPr>
-    </w:lvl>
-    <w:lvl w:ilvl="5">
-      <w:start w:val="1"/>
-      <w:numFmt w:val="bullet"/>
-      <w:lvlText w:val="▪"/>
-      <w:lvlJc w:val="left"/>
-      <w:pPr>
-        <w:tabs>
-          <w:tab w:val="num" w:pos="2520"/>
-        </w:tabs>
-        <w:ind w:left="2520" w:hanging="360"/>
-      </w:pPr>
-      <w:rPr>
-        <w:rFonts w:ascii="OpenSymbol" w:hAnsi="OpenSymbol" w:cs="OpenSymbol" w:hint="default"/>
-      </w:rPr>
-    </w:lvl>
-    <w:lvl w:ilvl="6">
-      <w:start w:val="1"/>
-      <w:numFmt w:val="bullet"/>
-      <w:lvlText w:val=""/>
-      <w:lvlJc w:val="left"/>
-      <w:pPr>
-        <w:tabs>
-          <w:tab w:val="num" w:pos="2880"/>
-        </w:tabs>
-        <w:ind w:left="2880" w:hanging="360"/>
-      </w:pPr>
-      <w:rPr>
-        <w:rFonts w:ascii="Symbol" w:hAnsi="Symbol" w:cs="Symbol" w:hint="default"/>
-      </w:rPr>
-    </w:lvl>
-    <w:lvl w:ilvl="7">
-      <w:start w:val="1"/>
-      <w:numFmt w:val="bullet"/>
-      <w:lvlText w:val="◦"/>
-      <w:lvlJc w:val="left"/>
-      <w:pPr>
-        <w:tabs>
-          <w:tab w:val="num" w:pos="3240"/>
-        </w:tabs>
-        <w:ind w:left="3240" w:hanging="360"/>
-      </w:pPr>
-      <w:rPr>
-        <w:rFonts w:ascii="OpenSymbol" w:hAnsi="OpenSymbol" w:cs="OpenSymbol" w:hint="default"/>
-      </w:rPr>
-    </w:lvl>
-    <w:lvl w:ilvl="8">
-      <w:start w:val="1"/>
-      <w:numFmt w:val="bullet"/>
-      <w:lvlText w:val="▪"/>
-      <w:lvlJc w:val="left"/>
-      <w:pPr>
-        <w:tabs>
-          <w:tab w:val="num" w:pos="3600"/>
-        </w:tabs>
-        <w:ind w:left="3600" w:hanging="360"/>
-      </w:pPr>
-      <w:rPr>
-        <w:rFonts w:ascii="OpenSymbol" w:hAnsi="OpenSymbol" w:cs="OpenSymbol" w:hint="default"/>
-      </w:rPr>
-    </w:lvl>
-  </w:abstractNum>
-  <w:abstractNum w:abstractNumId="3">
-    <w:lvl w:ilvl="0">
-      <w:start w:val="1"/>
       <w:numFmt w:val="none"/>
       <w:suff w:val="nothing"/>
       <w:lvlText w:val=""/>
@@ -3495,9 +4362,6 @@
   </w:num>
   <w:num w:numId="2">
     <w:abstractNumId w:val="2"/>
-  </w:num>
-  <w:num w:numId="3">
-    <w:abstractNumId w:val="3"/>
   </w:num>
 </w:numbering>
 </file>
@@ -4386,7 +5250,7 @@
       <w:rFonts w:ascii="OpenSymbol" w:hAnsi="OpenSymbol" w:eastAsia="OpenSymbol" w:cs="OpenSymbol"/>
     </w:rPr>
   </w:style>
-  <w:style w:type="character" w:styleId="StrongEmphasis">
+  <w:style w:type="character" w:styleId="Strong">
     <w:name w:val="Strong"/>
     <w:qFormat/>
     <w:rPr>

</xml_diff>